<commit_message>
Added some more dox details
</commit_message>
<xml_diff>
--- a/Docker/Docker-Barebones/Docker-Intro.docx
+++ b/Docker/Docker-Barebones/Docker-Intro.docx
@@ -1752,7 +1752,23 @@
         <w:t>Intermediate Layers</w:t>
       </w:r>
       <w:r>
-        <w:t>: Each command in the Dockerfile adds a new layer. For example, installing software, copying files, etc.</w:t>
+        <w:t xml:space="preserve">: Each command in the </w:t>
+      </w:r>
+      <w:proofErr w:type="spellStart"/>
+      <w:r>
+        <w:t>Dockerfile</w:t>
+      </w:r>
+      <w:proofErr w:type="spellEnd"/>
+      <w:r>
+        <w:t xml:space="preserve"> </w:t>
+      </w:r>
+      <w:proofErr w:type="gramStart"/>
+      <w:r>
+        <w:t>adds</w:t>
+      </w:r>
+      <w:proofErr w:type="gramEnd"/>
+      <w:r>
+        <w:t xml:space="preserve"> a new layer. For example, installing software, copying files, etc.</w:t>
       </w:r>
     </w:p>
     <w:p>
@@ -1986,11 +2002,19 @@
           <w:numId w:val="11"/>
         </w:numPr>
       </w:pPr>
-      <w:r>
-        <w:rPr>
-          <w:rStyle w:val="Strong"/>
-        </w:rPr>
-        <w:t>Tmp-fs Mounts</w:t>
+      <w:proofErr w:type="spellStart"/>
+      <w:r>
+        <w:rPr>
+          <w:rStyle w:val="Strong"/>
+        </w:rPr>
+        <w:t>Tmp</w:t>
+      </w:r>
+      <w:proofErr w:type="spellEnd"/>
+      <w:r>
+        <w:rPr>
+          <w:rStyle w:val="Strong"/>
+        </w:rPr>
+        <w:t>-fs Mounts</w:t>
       </w:r>
       <w:r>
         <w:t>: Temporary storage on the host system that is only available for the life of the container.</w:t>
@@ -2000,16 +2024,42 @@
       <w:pPr>
         <w:pStyle w:val="NormalWeb"/>
       </w:pPr>
-      <w:r>
-        <w:t>Eg: docker run -d -v myvolume:/app/data myimage</w:t>
-      </w:r>
-    </w:p>
-    <w:p>
-      <w:pPr>
-        <w:pStyle w:val="NormalWeb"/>
-      </w:pPr>
-      <w:r>
-        <w:t>Here, myvolume is a Docker-managed volume that mounts to /app/data in the container. This setup allows the data in /app/data to persist even if the container is deleted.</w:t>
+      <w:proofErr w:type="spellStart"/>
+      <w:r>
+        <w:t>Eg</w:t>
+      </w:r>
+      <w:proofErr w:type="spellEnd"/>
+      <w:r>
+        <w:t xml:space="preserve">: docker run -d -v </w:t>
+      </w:r>
+      <w:proofErr w:type="spellStart"/>
+      <w:r>
+        <w:t>myvolume</w:t>
+      </w:r>
+      <w:proofErr w:type="spellEnd"/>
+      <w:r>
+        <w:t xml:space="preserve">:/app/data </w:t>
+      </w:r>
+      <w:proofErr w:type="spellStart"/>
+      <w:r>
+        <w:t>myimage</w:t>
+      </w:r>
+      <w:proofErr w:type="spellEnd"/>
+    </w:p>
+    <w:p>
+      <w:pPr>
+        <w:pStyle w:val="NormalWeb"/>
+      </w:pPr>
+      <w:r>
+        <w:t xml:space="preserve">Here, </w:t>
+      </w:r>
+      <w:proofErr w:type="spellStart"/>
+      <w:r>
+        <w:t>myvolume</w:t>
+      </w:r>
+      <w:proofErr w:type="spellEnd"/>
+      <w:r>
+        <w:t xml:space="preserve"> is a Docker-managed volume that mounts to /app/data in the container. This setup allows the data in /app/data to persist even if the container is deleted.</w:t>
       </w:r>
     </w:p>
     <w:p>
@@ -2289,7 +2339,15 @@
         <w:t>docker build [options] [path]</w:t>
       </w:r>
       <w:r>
-        <w:t>: Build an image from a Dockerfile.</w:t>
+        <w:t xml:space="preserve">: Build an image from a </w:t>
+      </w:r>
+      <w:proofErr w:type="spellStart"/>
+      <w:r>
+        <w:t>Dockerfile</w:t>
+      </w:r>
+      <w:proofErr w:type="spellEnd"/>
+      <w:r>
+        <w:t>.</w:t>
       </w:r>
     </w:p>
     <w:p>
@@ -2304,7 +2362,21 @@
         <w:rPr>
           <w:rStyle w:val="Strong"/>
         </w:rPr>
-        <w:t>docker rmi [image]</w:t>
+        <w:t xml:space="preserve">docker </w:t>
+      </w:r>
+      <w:proofErr w:type="spellStart"/>
+      <w:r>
+        <w:rPr>
+          <w:rStyle w:val="Strong"/>
+        </w:rPr>
+        <w:t>rmi</w:t>
+      </w:r>
+      <w:proofErr w:type="spellEnd"/>
+      <w:r>
+        <w:rPr>
+          <w:rStyle w:val="Strong"/>
+        </w:rPr>
+        <w:t xml:space="preserve"> [image]</w:t>
       </w:r>
       <w:r>
         <w:t>: Remove an image.</w:t>
@@ -2322,7 +2394,35 @@
         <w:rPr>
           <w:rStyle w:val="Strong"/>
         </w:rPr>
-        <w:t>docker tag [source_image] [target_image]</w:t>
+        <w:t>docker tag [</w:t>
+      </w:r>
+      <w:proofErr w:type="spellStart"/>
+      <w:r>
+        <w:rPr>
+          <w:rStyle w:val="Strong"/>
+        </w:rPr>
+        <w:t>source_image</w:t>
+      </w:r>
+      <w:proofErr w:type="spellEnd"/>
+      <w:r>
+        <w:rPr>
+          <w:rStyle w:val="Strong"/>
+        </w:rPr>
+        <w:t>] [</w:t>
+      </w:r>
+      <w:proofErr w:type="spellStart"/>
+      <w:r>
+        <w:rPr>
+          <w:rStyle w:val="Strong"/>
+        </w:rPr>
+        <w:t>target_image</w:t>
+      </w:r>
+      <w:proofErr w:type="spellEnd"/>
+      <w:r>
+        <w:rPr>
+          <w:rStyle w:val="Strong"/>
+        </w:rPr>
+        <w:t>]</w:t>
       </w:r>
       <w:r>
         <w:t>: Tag an image with a new name.</w:t>
@@ -2348,8 +2448,16 @@
         <w:rPr>
           <w:rStyle w:val="Strong"/>
         </w:rPr>
-        <w:t>docker ps</w:t>
-      </w:r>
+        <w:t xml:space="preserve">docker </w:t>
+      </w:r>
+      <w:proofErr w:type="spellStart"/>
+      <w:r>
+        <w:rPr>
+          <w:rStyle w:val="Strong"/>
+        </w:rPr>
+        <w:t>ps</w:t>
+      </w:r>
+      <w:proofErr w:type="spellEnd"/>
       <w:r>
         <w:t>: List running containers.</w:t>
       </w:r>
@@ -2366,7 +2474,21 @@
         <w:rPr>
           <w:rStyle w:val="Strong"/>
         </w:rPr>
-        <w:t>docker ps -a</w:t>
+        <w:t xml:space="preserve">docker </w:t>
+      </w:r>
+      <w:proofErr w:type="spellStart"/>
+      <w:r>
+        <w:rPr>
+          <w:rStyle w:val="Strong"/>
+        </w:rPr>
+        <w:t>ps</w:t>
+      </w:r>
+      <w:proofErr w:type="spellEnd"/>
+      <w:r>
+        <w:rPr>
+          <w:rStyle w:val="Strong"/>
+        </w:rPr>
+        <w:t xml:space="preserve"> -a</w:t>
       </w:r>
       <w:r>
         <w:t>: List all containers, including stopped ones.</w:t>
@@ -2950,8 +3072,16 @@
         <w:rPr>
           <w:rStyle w:val="Strong"/>
         </w:rPr>
-        <w:t>docker-compose ps</w:t>
-      </w:r>
+        <w:t xml:space="preserve">docker-compose </w:t>
+      </w:r>
+      <w:proofErr w:type="spellStart"/>
+      <w:r>
+        <w:rPr>
+          <w:rStyle w:val="Strong"/>
+        </w:rPr>
+        <w:t>ps</w:t>
+      </w:r>
+      <w:proofErr w:type="spellEnd"/>
       <w:r>
         <w:t>: List containers.</w:t>
       </w:r>
@@ -3045,7 +3175,39 @@
         </w:numPr>
       </w:pPr>
       <w:r>
-        <w:t>docker ps -aq | xargs docker stop | xargs docker rm</w:t>
+        <w:t xml:space="preserve">docker </w:t>
+      </w:r>
+      <w:proofErr w:type="spellStart"/>
+      <w:r>
+        <w:t>ps</w:t>
+      </w:r>
+      <w:proofErr w:type="spellEnd"/>
+      <w:r>
+        <w:t xml:space="preserve"> -</w:t>
+      </w:r>
+      <w:proofErr w:type="spellStart"/>
+      <w:r>
+        <w:t>aq</w:t>
+      </w:r>
+      <w:proofErr w:type="spellEnd"/>
+      <w:r>
+        <w:t xml:space="preserve"> | </w:t>
+      </w:r>
+      <w:proofErr w:type="spellStart"/>
+      <w:r>
+        <w:t>xargs</w:t>
+      </w:r>
+      <w:proofErr w:type="spellEnd"/>
+      <w:r>
+        <w:t xml:space="preserve"> docker stop | </w:t>
+      </w:r>
+      <w:proofErr w:type="spellStart"/>
+      <w:r>
+        <w:t>xargs</w:t>
+      </w:r>
+      <w:proofErr w:type="spellEnd"/>
+      <w:r>
+        <w:t xml:space="preserve"> docker rm</w:t>
       </w:r>
     </w:p>
     <w:p>
@@ -3107,6 +3269,458 @@
     <w:p>
       <w:pPr>
         <w:pStyle w:val="NormalWeb"/>
+        <w:jc w:val="center"/>
+        <w:rPr>
+          <w:b/>
+          <w:bCs/>
+          <w:sz w:val="40"/>
+          <w:szCs w:val="40"/>
+          <w:u w:val="single"/>
+        </w:rPr>
+      </w:pPr>
+      <w:r>
+        <w:rPr>
+          <w:b/>
+          <w:bCs/>
+          <w:sz w:val="40"/>
+          <w:szCs w:val="40"/>
+          <w:u w:val="single"/>
+        </w:rPr>
+        <w:lastRenderedPageBreak/>
+        <w:t>Docker Compose:</w:t>
+      </w:r>
+    </w:p>
+    <w:p>
+      <w:pPr>
+        <w:pStyle w:val="NormalWeb"/>
+        <w:jc w:val="center"/>
+        <w:rPr>
+          <w:b/>
+          <w:bCs/>
+          <w:sz w:val="40"/>
+          <w:szCs w:val="40"/>
+          <w:u w:val="single"/>
+        </w:rPr>
+      </w:pPr>
+    </w:p>
+    <w:p>
+      <w:pPr>
+        <w:pStyle w:val="NormalWeb"/>
+      </w:pPr>
+      <w:r>
+        <w:t>Docker Compose is a tool that helps you define and manage multi-container Docker applications.</w:t>
+      </w:r>
+    </w:p>
+    <w:p>
+      <w:pPr>
+        <w:pStyle w:val="NormalWeb"/>
+      </w:pPr>
+      <w:r>
+        <w:t xml:space="preserve">Docker Compose is a YAML-based configuration file called </w:t>
+      </w:r>
+      <w:r>
+        <w:rPr>
+          <w:rStyle w:val="HTMLCode"/>
+          <w:rFonts w:eastAsiaTheme="majorEastAsia"/>
+        </w:rPr>
+        <w:t>docker-</w:t>
+      </w:r>
+      <w:proofErr w:type="spellStart"/>
+      <w:r>
+        <w:rPr>
+          <w:rStyle w:val="HTMLCode"/>
+          <w:rFonts w:eastAsiaTheme="majorEastAsia"/>
+        </w:rPr>
+        <w:t>compose.yml</w:t>
+      </w:r>
+      <w:proofErr w:type="spellEnd"/>
+      <w:r>
+        <w:t xml:space="preserve"> that defines how to set up and run multiple Docker containers as a single service. </w:t>
+      </w:r>
+    </w:p>
+    <w:p>
+      <w:pPr>
+        <w:pStyle w:val="NormalWeb"/>
+      </w:pPr>
+      <w:r>
+        <w:t>Instead of manually running</w:t>
+      </w:r>
+      <w:r>
+        <w:t xml:space="preserve"> docker run</w:t>
+      </w:r>
+      <w:r>
+        <w:t xml:space="preserve"> commands for each container, you can define everything in one file and run it with a single command.</w:t>
+      </w:r>
+    </w:p>
+    <w:p>
+      <w:pPr>
+        <w:pStyle w:val="Heading3"/>
+      </w:pPr>
+      <w:r>
+        <w:t>Key Features</w:t>
+      </w:r>
+    </w:p>
+    <w:p>
+      <w:pPr>
+        <w:pStyle w:val="NormalWeb"/>
+        <w:numPr>
+          <w:ilvl w:val="0"/>
+          <w:numId w:val="21"/>
+        </w:numPr>
+      </w:pPr>
+      <w:r>
+        <w:rPr>
+          <w:rStyle w:val="Strong"/>
+        </w:rPr>
+        <w:t>Multi-Container Deployment</w:t>
+      </w:r>
+      <w:r>
+        <w:t>: Run multiple interconnected containers simultaneously.</w:t>
+      </w:r>
+    </w:p>
+    <w:p>
+      <w:pPr>
+        <w:pStyle w:val="NormalWeb"/>
+        <w:numPr>
+          <w:ilvl w:val="0"/>
+          <w:numId w:val="21"/>
+        </w:numPr>
+      </w:pPr>
+      <w:r>
+        <w:rPr>
+          <w:rStyle w:val="Strong"/>
+        </w:rPr>
+        <w:t>Service Definitions</w:t>
+      </w:r>
+      <w:r>
+        <w:t>: Define all necessary containers in a single file.</w:t>
+      </w:r>
+    </w:p>
+    <w:p>
+      <w:pPr>
+        <w:pStyle w:val="NormalWeb"/>
+        <w:numPr>
+          <w:ilvl w:val="0"/>
+          <w:numId w:val="21"/>
+        </w:numPr>
+      </w:pPr>
+      <w:r>
+        <w:rPr>
+          <w:rStyle w:val="Strong"/>
+        </w:rPr>
+        <w:t>Network Configuration</w:t>
+      </w:r>
+      <w:r>
+        <w:t>: Easily manage networking between containers.</w:t>
+      </w:r>
+    </w:p>
+    <w:p>
+      <w:pPr>
+        <w:pStyle w:val="NormalWeb"/>
+        <w:numPr>
+          <w:ilvl w:val="0"/>
+          <w:numId w:val="21"/>
+        </w:numPr>
+      </w:pPr>
+      <w:r>
+        <w:rPr>
+          <w:rStyle w:val="Strong"/>
+        </w:rPr>
+        <w:t>Volume Management</w:t>
+      </w:r>
+      <w:r>
+        <w:t>: Handle persistent storage for your containers.</w:t>
+      </w:r>
+    </w:p>
+    <w:p>
+      <w:pPr>
+        <w:pStyle w:val="NormalWeb"/>
+        <w:numPr>
+          <w:ilvl w:val="0"/>
+          <w:numId w:val="21"/>
+        </w:numPr>
+      </w:pPr>
+      <w:r>
+        <w:rPr>
+          <w:rStyle w:val="Strong"/>
+        </w:rPr>
+        <w:t>Environment Variables</w:t>
+      </w:r>
+      <w:r>
+        <w:t>: Set environment-specific configurations.</w:t>
+      </w:r>
+    </w:p>
+    <w:p>
+      <w:pPr>
+        <w:pStyle w:val="Heading3"/>
+      </w:pPr>
+      <w:r>
+        <w:t>Benefits</w:t>
+      </w:r>
+    </w:p>
+    <w:p>
+      <w:pPr>
+        <w:pStyle w:val="NormalWeb"/>
+        <w:numPr>
+          <w:ilvl w:val="0"/>
+          <w:numId w:val="22"/>
+        </w:numPr>
+      </w:pPr>
+      <w:r>
+        <w:rPr>
+          <w:rStyle w:val="Strong"/>
+        </w:rPr>
+        <w:t>Simplicity</w:t>
+      </w:r>
+      <w:r>
+        <w:t>: One command to start and stop your entire application stack.</w:t>
+      </w:r>
+    </w:p>
+    <w:p>
+      <w:pPr>
+        <w:pStyle w:val="NormalWeb"/>
+        <w:numPr>
+          <w:ilvl w:val="0"/>
+          <w:numId w:val="22"/>
+        </w:numPr>
+      </w:pPr>
+      <w:r>
+        <w:rPr>
+          <w:rStyle w:val="Strong"/>
+        </w:rPr>
+        <w:t>Portability</w:t>
+      </w:r>
+      <w:r>
+        <w:t>: Easy to share and deploy the same configuration across different environments.</w:t>
+      </w:r>
+    </w:p>
+    <w:p>
+      <w:pPr>
+        <w:pStyle w:val="NormalWeb"/>
+        <w:numPr>
+          <w:ilvl w:val="0"/>
+          <w:numId w:val="22"/>
+        </w:numPr>
+      </w:pPr>
+      <w:r>
+        <w:rPr>
+          <w:rStyle w:val="Strong"/>
+        </w:rPr>
+        <w:t>Consistency</w:t>
+      </w:r>
+      <w:r>
+        <w:t>: Ensures all components start in a defined order and are properly interconnected.</w:t>
+      </w:r>
+    </w:p>
+    <w:p>
+      <w:pPr>
+        <w:pStyle w:val="Heading3"/>
+      </w:pPr>
+      <w:r>
+        <w:t>Commands</w:t>
+      </w:r>
+    </w:p>
+    <w:p>
+      <w:pPr>
+        <w:pStyle w:val="NormalWeb"/>
+        <w:numPr>
+          <w:ilvl w:val="0"/>
+          <w:numId w:val="23"/>
+        </w:numPr>
+      </w:pPr>
+      <w:r>
+        <w:rPr>
+          <w:rStyle w:val="Strong"/>
+        </w:rPr>
+        <w:t>Starting Services</w:t>
+      </w:r>
+      <w:r>
+        <w:t xml:space="preserve">: Run all the services defined in </w:t>
+      </w:r>
+      <w:r>
+        <w:rPr>
+          <w:rStyle w:val="HTMLCode"/>
+        </w:rPr>
+        <w:t>docker-</w:t>
+      </w:r>
+      <w:proofErr w:type="spellStart"/>
+      <w:r>
+        <w:rPr>
+          <w:rStyle w:val="HTMLCode"/>
+        </w:rPr>
+        <w:t>compose.yml</w:t>
+      </w:r>
+      <w:proofErr w:type="spellEnd"/>
+      <w:r>
+        <w:t xml:space="preserve"> with </w:t>
+      </w:r>
+      <w:r>
+        <w:rPr>
+          <w:rStyle w:val="HTMLCode"/>
+        </w:rPr>
+        <w:t>docker-compose up</w:t>
+      </w:r>
+      <w:r>
+        <w:t>.</w:t>
+      </w:r>
+    </w:p>
+    <w:p>
+      <w:pPr>
+        <w:pStyle w:val="NormalWeb"/>
+        <w:numPr>
+          <w:ilvl w:val="0"/>
+          <w:numId w:val="23"/>
+        </w:numPr>
+      </w:pPr>
+      <w:r>
+        <w:rPr>
+          <w:rStyle w:val="Strong"/>
+        </w:rPr>
+        <w:t>Stopping Services</w:t>
+      </w:r>
+      <w:r>
+        <w:t xml:space="preserve">: Stop all services with </w:t>
+      </w:r>
+      <w:r>
+        <w:rPr>
+          <w:rStyle w:val="HTMLCode"/>
+        </w:rPr>
+        <w:t>docker-compose down</w:t>
+      </w:r>
+      <w:r>
+        <w:t>.</w:t>
+      </w:r>
+    </w:p>
+    <w:p>
+      <w:pPr>
+        <w:pStyle w:val="NormalWeb"/>
+        <w:numPr>
+          <w:ilvl w:val="0"/>
+          <w:numId w:val="23"/>
+        </w:numPr>
+      </w:pPr>
+      <w:r>
+        <w:rPr>
+          <w:rStyle w:val="Strong"/>
+        </w:rPr>
+        <w:t>Scaling Services</w:t>
+      </w:r>
+      <w:r>
+        <w:t xml:space="preserve">: Scale the number of containers for a service with </w:t>
+      </w:r>
+      <w:r>
+        <w:rPr>
+          <w:rStyle w:val="HTMLCode"/>
+        </w:rPr>
+        <w:t xml:space="preserve">docker-compose </w:t>
+      </w:r>
+      <w:proofErr w:type="spellStart"/>
+      <w:r>
+        <w:rPr>
+          <w:rStyle w:val="HTMLCode"/>
+        </w:rPr>
+        <w:t xml:space="preserve">up </w:t>
+      </w:r>
+      <w:proofErr w:type="spellEnd"/>
+      <w:r>
+        <w:rPr>
+          <w:rStyle w:val="HTMLCode"/>
+        </w:rPr>
+        <w:t>--scale web=3</w:t>
+      </w:r>
+      <w:r>
+        <w:t>.</w:t>
+      </w:r>
+    </w:p>
+    <w:p>
+      <w:pPr>
+        <w:pStyle w:val="NormalWeb"/>
+      </w:pPr>
+    </w:p>
+    <w:p>
+      <w:pPr>
+        <w:pStyle w:val="NormalWeb"/>
+      </w:pPr>
+    </w:p>
+    <w:p>
+      <w:pPr>
+        <w:pStyle w:val="NormalWeb"/>
+      </w:pPr>
+    </w:p>
+    <w:p>
+      <w:pPr>
+        <w:pStyle w:val="Heading3"/>
+      </w:pPr>
+      <w:r>
+        <w:lastRenderedPageBreak/>
+        <w:t>Common Use Cases</w:t>
+      </w:r>
+    </w:p>
+    <w:p>
+      <w:pPr>
+        <w:pStyle w:val="NormalWeb"/>
+        <w:numPr>
+          <w:ilvl w:val="0"/>
+          <w:numId w:val="24"/>
+        </w:numPr>
+      </w:pPr>
+      <w:r>
+        <w:rPr>
+          <w:rStyle w:val="Strong"/>
+        </w:rPr>
+        <w:t>Microservices</w:t>
+      </w:r>
+      <w:r>
+        <w:t>: Manage microservices architecture with multiple interdependent containers.</w:t>
+      </w:r>
+    </w:p>
+    <w:p>
+      <w:pPr>
+        <w:pStyle w:val="NormalWeb"/>
+        <w:numPr>
+          <w:ilvl w:val="0"/>
+          <w:numId w:val="24"/>
+        </w:numPr>
+      </w:pPr>
+      <w:r>
+        <w:rPr>
+          <w:rStyle w:val="Strong"/>
+        </w:rPr>
+        <w:t>Development</w:t>
+      </w:r>
+      <w:r>
+        <w:t>: Quickly spin up development environments.</w:t>
+      </w:r>
+    </w:p>
+    <w:p>
+      <w:pPr>
+        <w:pStyle w:val="NormalWeb"/>
+        <w:numPr>
+          <w:ilvl w:val="0"/>
+          <w:numId w:val="24"/>
+        </w:numPr>
+      </w:pPr>
+      <w:r>
+        <w:rPr>
+          <w:rStyle w:val="Strong"/>
+        </w:rPr>
+        <w:t>Testing</w:t>
+      </w:r>
+      <w:r>
+        <w:t>: Easily replicate production environments for testing purposes.</w:t>
+      </w:r>
+    </w:p>
+    <w:p>
+      <w:pPr>
+        <w:pStyle w:val="NormalWeb"/>
+      </w:pPr>
+    </w:p>
+    <w:p>
+      <w:pPr>
+        <w:pStyle w:val="NormalWeb"/>
+        <w:rPr>
+          <w:sz w:val="24"/>
+        </w:rPr>
       </w:pPr>
     </w:p>
     <w:p>
@@ -3285,6 +3899,155 @@
     </w:lvl>
   </w:abstractNum>
   <w:abstractNum w:abstractNumId="1" w15:restartNumberingAfterBreak="0">
+    <w:nsid w:val="04492586"/>
+    <w:multiLevelType w:val="multilevel"/>
+    <w:tmpl w:val="8E002F1A"/>
+    <w:lvl w:ilvl="0">
+      <w:start w:val="1"/>
+      <w:numFmt w:val="bullet"/>
+      <w:lvlText w:val=""/>
+      <w:lvlJc w:val="left"/>
+      <w:pPr>
+        <w:tabs>
+          <w:tab w:val="num" w:pos="720"/>
+        </w:tabs>
+        <w:ind w:left="720" w:hanging="360"/>
+      </w:pPr>
+      <w:rPr>
+        <w:rFonts w:ascii="Symbol" w:hAnsi="Symbol" w:hint="default"/>
+        <w:sz w:val="20"/>
+      </w:rPr>
+    </w:lvl>
+    <w:lvl w:ilvl="1" w:tentative="1">
+      <w:start w:val="1"/>
+      <w:numFmt w:val="bullet"/>
+      <w:lvlText w:val="o"/>
+      <w:lvlJc w:val="left"/>
+      <w:pPr>
+        <w:tabs>
+          <w:tab w:val="num" w:pos="1440"/>
+        </w:tabs>
+        <w:ind w:left="1440" w:hanging="360"/>
+      </w:pPr>
+      <w:rPr>
+        <w:rFonts w:ascii="Courier New" w:hAnsi="Courier New" w:hint="default"/>
+        <w:sz w:val="20"/>
+      </w:rPr>
+    </w:lvl>
+    <w:lvl w:ilvl="2" w:tentative="1">
+      <w:start w:val="1"/>
+      <w:numFmt w:val="bullet"/>
+      <w:lvlText w:val=""/>
+      <w:lvlJc w:val="left"/>
+      <w:pPr>
+        <w:tabs>
+          <w:tab w:val="num" w:pos="2160"/>
+        </w:tabs>
+        <w:ind w:left="2160" w:hanging="360"/>
+      </w:pPr>
+      <w:rPr>
+        <w:rFonts w:ascii="Wingdings" w:hAnsi="Wingdings" w:hint="default"/>
+        <w:sz w:val="20"/>
+      </w:rPr>
+    </w:lvl>
+    <w:lvl w:ilvl="3" w:tentative="1">
+      <w:start w:val="1"/>
+      <w:numFmt w:val="bullet"/>
+      <w:lvlText w:val=""/>
+      <w:lvlJc w:val="left"/>
+      <w:pPr>
+        <w:tabs>
+          <w:tab w:val="num" w:pos="2880"/>
+        </w:tabs>
+        <w:ind w:left="2880" w:hanging="360"/>
+      </w:pPr>
+      <w:rPr>
+        <w:rFonts w:ascii="Wingdings" w:hAnsi="Wingdings" w:hint="default"/>
+        <w:sz w:val="20"/>
+      </w:rPr>
+    </w:lvl>
+    <w:lvl w:ilvl="4" w:tentative="1">
+      <w:start w:val="1"/>
+      <w:numFmt w:val="bullet"/>
+      <w:lvlText w:val=""/>
+      <w:lvlJc w:val="left"/>
+      <w:pPr>
+        <w:tabs>
+          <w:tab w:val="num" w:pos="3600"/>
+        </w:tabs>
+        <w:ind w:left="3600" w:hanging="360"/>
+      </w:pPr>
+      <w:rPr>
+        <w:rFonts w:ascii="Wingdings" w:hAnsi="Wingdings" w:hint="default"/>
+        <w:sz w:val="20"/>
+      </w:rPr>
+    </w:lvl>
+    <w:lvl w:ilvl="5" w:tentative="1">
+      <w:start w:val="1"/>
+      <w:numFmt w:val="bullet"/>
+      <w:lvlText w:val=""/>
+      <w:lvlJc w:val="left"/>
+      <w:pPr>
+        <w:tabs>
+          <w:tab w:val="num" w:pos="4320"/>
+        </w:tabs>
+        <w:ind w:left="4320" w:hanging="360"/>
+      </w:pPr>
+      <w:rPr>
+        <w:rFonts w:ascii="Wingdings" w:hAnsi="Wingdings" w:hint="default"/>
+        <w:sz w:val="20"/>
+      </w:rPr>
+    </w:lvl>
+    <w:lvl w:ilvl="6" w:tentative="1">
+      <w:start w:val="1"/>
+      <w:numFmt w:val="bullet"/>
+      <w:lvlText w:val=""/>
+      <w:lvlJc w:val="left"/>
+      <w:pPr>
+        <w:tabs>
+          <w:tab w:val="num" w:pos="5040"/>
+        </w:tabs>
+        <w:ind w:left="5040" w:hanging="360"/>
+      </w:pPr>
+      <w:rPr>
+        <w:rFonts w:ascii="Wingdings" w:hAnsi="Wingdings" w:hint="default"/>
+        <w:sz w:val="20"/>
+      </w:rPr>
+    </w:lvl>
+    <w:lvl w:ilvl="7" w:tentative="1">
+      <w:start w:val="1"/>
+      <w:numFmt w:val="bullet"/>
+      <w:lvlText w:val=""/>
+      <w:lvlJc w:val="left"/>
+      <w:pPr>
+        <w:tabs>
+          <w:tab w:val="num" w:pos="5760"/>
+        </w:tabs>
+        <w:ind w:left="5760" w:hanging="360"/>
+      </w:pPr>
+      <w:rPr>
+        <w:rFonts w:ascii="Wingdings" w:hAnsi="Wingdings" w:hint="default"/>
+        <w:sz w:val="20"/>
+      </w:rPr>
+    </w:lvl>
+    <w:lvl w:ilvl="8" w:tentative="1">
+      <w:start w:val="1"/>
+      <w:numFmt w:val="bullet"/>
+      <w:lvlText w:val=""/>
+      <w:lvlJc w:val="left"/>
+      <w:pPr>
+        <w:tabs>
+          <w:tab w:val="num" w:pos="6480"/>
+        </w:tabs>
+        <w:ind w:left="6480" w:hanging="360"/>
+      </w:pPr>
+      <w:rPr>
+        <w:rFonts w:ascii="Wingdings" w:hAnsi="Wingdings" w:hint="default"/>
+        <w:sz w:val="20"/>
+      </w:rPr>
+    </w:lvl>
+  </w:abstractNum>
+  <w:abstractNum w:abstractNumId="2" w15:restartNumberingAfterBreak="0">
     <w:nsid w:val="071E3DC7"/>
     <w:multiLevelType w:val="multilevel"/>
     <w:tmpl w:val="6356635E"/>
@@ -3433,7 +4196,7 @@
       </w:rPr>
     </w:lvl>
   </w:abstractNum>
-  <w:abstractNum w:abstractNumId="2" w15:restartNumberingAfterBreak="0">
+  <w:abstractNum w:abstractNumId="3" w15:restartNumberingAfterBreak="0">
     <w:nsid w:val="0AC14D20"/>
     <w:multiLevelType w:val="hybridMultilevel"/>
     <w:tmpl w:val="031E0B54"/>
@@ -3519,7 +4282,7 @@
       </w:pPr>
     </w:lvl>
   </w:abstractNum>
-  <w:abstractNum w:abstractNumId="3" w15:restartNumberingAfterBreak="0">
+  <w:abstractNum w:abstractNumId="4" w15:restartNumberingAfterBreak="0">
     <w:nsid w:val="0AE5194E"/>
     <w:multiLevelType w:val="multilevel"/>
     <w:tmpl w:val="E9C82DA2"/>
@@ -3668,7 +4431,7 @@
       </w:rPr>
     </w:lvl>
   </w:abstractNum>
-  <w:abstractNum w:abstractNumId="4" w15:restartNumberingAfterBreak="0">
+  <w:abstractNum w:abstractNumId="5" w15:restartNumberingAfterBreak="0">
     <w:nsid w:val="0C821575"/>
     <w:multiLevelType w:val="hybridMultilevel"/>
     <w:tmpl w:val="9A2E7D38"/>
@@ -3781,7 +4544,7 @@
       </w:rPr>
     </w:lvl>
   </w:abstractNum>
-  <w:abstractNum w:abstractNumId="5" w15:restartNumberingAfterBreak="0">
+  <w:abstractNum w:abstractNumId="6" w15:restartNumberingAfterBreak="0">
     <w:nsid w:val="100E115D"/>
     <w:multiLevelType w:val="multilevel"/>
     <w:tmpl w:val="9F40C5D8"/>
@@ -3930,7 +4693,7 @@
       </w:rPr>
     </w:lvl>
   </w:abstractNum>
-  <w:abstractNum w:abstractNumId="6" w15:restartNumberingAfterBreak="0">
+  <w:abstractNum w:abstractNumId="7" w15:restartNumberingAfterBreak="0">
     <w:nsid w:val="15202BC6"/>
     <w:multiLevelType w:val="multilevel"/>
     <w:tmpl w:val="20BAF1C0"/>
@@ -4079,7 +4842,7 @@
       </w:rPr>
     </w:lvl>
   </w:abstractNum>
-  <w:abstractNum w:abstractNumId="7" w15:restartNumberingAfterBreak="0">
+  <w:abstractNum w:abstractNumId="8" w15:restartNumberingAfterBreak="0">
     <w:nsid w:val="1B9424A6"/>
     <w:multiLevelType w:val="multilevel"/>
     <w:tmpl w:val="3E7804B4"/>
@@ -4228,7 +4991,156 @@
       </w:rPr>
     </w:lvl>
   </w:abstractNum>
-  <w:abstractNum w:abstractNumId="8" w15:restartNumberingAfterBreak="0">
+  <w:abstractNum w:abstractNumId="9" w15:restartNumberingAfterBreak="0">
+    <w:nsid w:val="1E671503"/>
+    <w:multiLevelType w:val="multilevel"/>
+    <w:tmpl w:val="942E28C8"/>
+    <w:lvl w:ilvl="0">
+      <w:start w:val="1"/>
+      <w:numFmt w:val="bullet"/>
+      <w:lvlText w:val=""/>
+      <w:lvlJc w:val="left"/>
+      <w:pPr>
+        <w:tabs>
+          <w:tab w:val="num" w:pos="720"/>
+        </w:tabs>
+        <w:ind w:left="720" w:hanging="360"/>
+      </w:pPr>
+      <w:rPr>
+        <w:rFonts w:ascii="Symbol" w:hAnsi="Symbol" w:hint="default"/>
+        <w:sz w:val="20"/>
+      </w:rPr>
+    </w:lvl>
+    <w:lvl w:ilvl="1" w:tentative="1">
+      <w:start w:val="1"/>
+      <w:numFmt w:val="bullet"/>
+      <w:lvlText w:val="o"/>
+      <w:lvlJc w:val="left"/>
+      <w:pPr>
+        <w:tabs>
+          <w:tab w:val="num" w:pos="1440"/>
+        </w:tabs>
+        <w:ind w:left="1440" w:hanging="360"/>
+      </w:pPr>
+      <w:rPr>
+        <w:rFonts w:ascii="Courier New" w:hAnsi="Courier New" w:hint="default"/>
+        <w:sz w:val="20"/>
+      </w:rPr>
+    </w:lvl>
+    <w:lvl w:ilvl="2" w:tentative="1">
+      <w:start w:val="1"/>
+      <w:numFmt w:val="bullet"/>
+      <w:lvlText w:val=""/>
+      <w:lvlJc w:val="left"/>
+      <w:pPr>
+        <w:tabs>
+          <w:tab w:val="num" w:pos="2160"/>
+        </w:tabs>
+        <w:ind w:left="2160" w:hanging="360"/>
+      </w:pPr>
+      <w:rPr>
+        <w:rFonts w:ascii="Wingdings" w:hAnsi="Wingdings" w:hint="default"/>
+        <w:sz w:val="20"/>
+      </w:rPr>
+    </w:lvl>
+    <w:lvl w:ilvl="3" w:tentative="1">
+      <w:start w:val="1"/>
+      <w:numFmt w:val="bullet"/>
+      <w:lvlText w:val=""/>
+      <w:lvlJc w:val="left"/>
+      <w:pPr>
+        <w:tabs>
+          <w:tab w:val="num" w:pos="2880"/>
+        </w:tabs>
+        <w:ind w:left="2880" w:hanging="360"/>
+      </w:pPr>
+      <w:rPr>
+        <w:rFonts w:ascii="Wingdings" w:hAnsi="Wingdings" w:hint="default"/>
+        <w:sz w:val="20"/>
+      </w:rPr>
+    </w:lvl>
+    <w:lvl w:ilvl="4" w:tentative="1">
+      <w:start w:val="1"/>
+      <w:numFmt w:val="bullet"/>
+      <w:lvlText w:val=""/>
+      <w:lvlJc w:val="left"/>
+      <w:pPr>
+        <w:tabs>
+          <w:tab w:val="num" w:pos="3600"/>
+        </w:tabs>
+        <w:ind w:left="3600" w:hanging="360"/>
+      </w:pPr>
+      <w:rPr>
+        <w:rFonts w:ascii="Wingdings" w:hAnsi="Wingdings" w:hint="default"/>
+        <w:sz w:val="20"/>
+      </w:rPr>
+    </w:lvl>
+    <w:lvl w:ilvl="5" w:tentative="1">
+      <w:start w:val="1"/>
+      <w:numFmt w:val="bullet"/>
+      <w:lvlText w:val=""/>
+      <w:lvlJc w:val="left"/>
+      <w:pPr>
+        <w:tabs>
+          <w:tab w:val="num" w:pos="4320"/>
+        </w:tabs>
+        <w:ind w:left="4320" w:hanging="360"/>
+      </w:pPr>
+      <w:rPr>
+        <w:rFonts w:ascii="Wingdings" w:hAnsi="Wingdings" w:hint="default"/>
+        <w:sz w:val="20"/>
+      </w:rPr>
+    </w:lvl>
+    <w:lvl w:ilvl="6" w:tentative="1">
+      <w:start w:val="1"/>
+      <w:numFmt w:val="bullet"/>
+      <w:lvlText w:val=""/>
+      <w:lvlJc w:val="left"/>
+      <w:pPr>
+        <w:tabs>
+          <w:tab w:val="num" w:pos="5040"/>
+        </w:tabs>
+        <w:ind w:left="5040" w:hanging="360"/>
+      </w:pPr>
+      <w:rPr>
+        <w:rFonts w:ascii="Wingdings" w:hAnsi="Wingdings" w:hint="default"/>
+        <w:sz w:val="20"/>
+      </w:rPr>
+    </w:lvl>
+    <w:lvl w:ilvl="7" w:tentative="1">
+      <w:start w:val="1"/>
+      <w:numFmt w:val="bullet"/>
+      <w:lvlText w:val=""/>
+      <w:lvlJc w:val="left"/>
+      <w:pPr>
+        <w:tabs>
+          <w:tab w:val="num" w:pos="5760"/>
+        </w:tabs>
+        <w:ind w:left="5760" w:hanging="360"/>
+      </w:pPr>
+      <w:rPr>
+        <w:rFonts w:ascii="Wingdings" w:hAnsi="Wingdings" w:hint="default"/>
+        <w:sz w:val="20"/>
+      </w:rPr>
+    </w:lvl>
+    <w:lvl w:ilvl="8" w:tentative="1">
+      <w:start w:val="1"/>
+      <w:numFmt w:val="bullet"/>
+      <w:lvlText w:val=""/>
+      <w:lvlJc w:val="left"/>
+      <w:pPr>
+        <w:tabs>
+          <w:tab w:val="num" w:pos="6480"/>
+        </w:tabs>
+        <w:ind w:left="6480" w:hanging="360"/>
+      </w:pPr>
+      <w:rPr>
+        <w:rFonts w:ascii="Wingdings" w:hAnsi="Wingdings" w:hint="default"/>
+        <w:sz w:val="20"/>
+      </w:rPr>
+    </w:lvl>
+  </w:abstractNum>
+  <w:abstractNum w:abstractNumId="10" w15:restartNumberingAfterBreak="0">
     <w:nsid w:val="294E5730"/>
     <w:multiLevelType w:val="multilevel"/>
     <w:tmpl w:val="3E246830"/>
@@ -4345,7 +5257,120 @@
       </w:pPr>
     </w:lvl>
   </w:abstractNum>
-  <w:abstractNum w:abstractNumId="9" w15:restartNumberingAfterBreak="0">
+  <w:abstractNum w:abstractNumId="11" w15:restartNumberingAfterBreak="0">
+    <w:nsid w:val="2AE83576"/>
+    <w:multiLevelType w:val="multilevel"/>
+    <w:tmpl w:val="708E8562"/>
+    <w:lvl w:ilvl="0">
+      <w:start w:val="1"/>
+      <w:numFmt w:val="decimal"/>
+      <w:lvlText w:val="%1."/>
+      <w:lvlJc w:val="left"/>
+      <w:pPr>
+        <w:tabs>
+          <w:tab w:val="num" w:pos="720"/>
+        </w:tabs>
+        <w:ind w:left="720" w:hanging="360"/>
+      </w:pPr>
+    </w:lvl>
+    <w:lvl w:ilvl="1" w:tentative="1">
+      <w:start w:val="1"/>
+      <w:numFmt w:val="decimal"/>
+      <w:lvlText w:val="%2."/>
+      <w:lvlJc w:val="left"/>
+      <w:pPr>
+        <w:tabs>
+          <w:tab w:val="num" w:pos="1440"/>
+        </w:tabs>
+        <w:ind w:left="1440" w:hanging="360"/>
+      </w:pPr>
+    </w:lvl>
+    <w:lvl w:ilvl="2" w:tentative="1">
+      <w:start w:val="1"/>
+      <w:numFmt w:val="decimal"/>
+      <w:lvlText w:val="%3."/>
+      <w:lvlJc w:val="left"/>
+      <w:pPr>
+        <w:tabs>
+          <w:tab w:val="num" w:pos="2160"/>
+        </w:tabs>
+        <w:ind w:left="2160" w:hanging="360"/>
+      </w:pPr>
+    </w:lvl>
+    <w:lvl w:ilvl="3" w:tentative="1">
+      <w:start w:val="1"/>
+      <w:numFmt w:val="decimal"/>
+      <w:lvlText w:val="%4."/>
+      <w:lvlJc w:val="left"/>
+      <w:pPr>
+        <w:tabs>
+          <w:tab w:val="num" w:pos="2880"/>
+        </w:tabs>
+        <w:ind w:left="2880" w:hanging="360"/>
+      </w:pPr>
+    </w:lvl>
+    <w:lvl w:ilvl="4" w:tentative="1">
+      <w:start w:val="1"/>
+      <w:numFmt w:val="decimal"/>
+      <w:lvlText w:val="%5."/>
+      <w:lvlJc w:val="left"/>
+      <w:pPr>
+        <w:tabs>
+          <w:tab w:val="num" w:pos="3600"/>
+        </w:tabs>
+        <w:ind w:left="3600" w:hanging="360"/>
+      </w:pPr>
+    </w:lvl>
+    <w:lvl w:ilvl="5" w:tentative="1">
+      <w:start w:val="1"/>
+      <w:numFmt w:val="decimal"/>
+      <w:lvlText w:val="%6."/>
+      <w:lvlJc w:val="left"/>
+      <w:pPr>
+        <w:tabs>
+          <w:tab w:val="num" w:pos="4320"/>
+        </w:tabs>
+        <w:ind w:left="4320" w:hanging="360"/>
+      </w:pPr>
+    </w:lvl>
+    <w:lvl w:ilvl="6" w:tentative="1">
+      <w:start w:val="1"/>
+      <w:numFmt w:val="decimal"/>
+      <w:lvlText w:val="%7."/>
+      <w:lvlJc w:val="left"/>
+      <w:pPr>
+        <w:tabs>
+          <w:tab w:val="num" w:pos="5040"/>
+        </w:tabs>
+        <w:ind w:left="5040" w:hanging="360"/>
+      </w:pPr>
+    </w:lvl>
+    <w:lvl w:ilvl="7" w:tentative="1">
+      <w:start w:val="1"/>
+      <w:numFmt w:val="decimal"/>
+      <w:lvlText w:val="%8."/>
+      <w:lvlJc w:val="left"/>
+      <w:pPr>
+        <w:tabs>
+          <w:tab w:val="num" w:pos="5760"/>
+        </w:tabs>
+        <w:ind w:left="5760" w:hanging="360"/>
+      </w:pPr>
+    </w:lvl>
+    <w:lvl w:ilvl="8" w:tentative="1">
+      <w:start w:val="1"/>
+      <w:numFmt w:val="decimal"/>
+      <w:lvlText w:val="%9."/>
+      <w:lvlJc w:val="left"/>
+      <w:pPr>
+        <w:tabs>
+          <w:tab w:val="num" w:pos="6480"/>
+        </w:tabs>
+        <w:ind w:left="6480" w:hanging="360"/>
+      </w:pPr>
+    </w:lvl>
+  </w:abstractNum>
+  <w:abstractNum w:abstractNumId="12" w15:restartNumberingAfterBreak="0">
     <w:nsid w:val="30C52052"/>
     <w:multiLevelType w:val="multilevel"/>
     <w:tmpl w:val="4A1C7D14"/>
@@ -4494,7 +5519,7 @@
       </w:rPr>
     </w:lvl>
   </w:abstractNum>
-  <w:abstractNum w:abstractNumId="10" w15:restartNumberingAfterBreak="0">
+  <w:abstractNum w:abstractNumId="13" w15:restartNumberingAfterBreak="0">
     <w:nsid w:val="3480463A"/>
     <w:multiLevelType w:val="multilevel"/>
     <w:tmpl w:val="E474E712"/>
@@ -4643,7 +5668,7 @@
       </w:rPr>
     </w:lvl>
   </w:abstractNum>
-  <w:abstractNum w:abstractNumId="11" w15:restartNumberingAfterBreak="0">
+  <w:abstractNum w:abstractNumId="14" w15:restartNumberingAfterBreak="0">
     <w:nsid w:val="411F05D1"/>
     <w:multiLevelType w:val="multilevel"/>
     <w:tmpl w:val="9AF4EE0E"/>
@@ -4756,7 +5781,7 @@
       </w:pPr>
     </w:lvl>
   </w:abstractNum>
-  <w:abstractNum w:abstractNumId="12" w15:restartNumberingAfterBreak="0">
+  <w:abstractNum w:abstractNumId="15" w15:restartNumberingAfterBreak="0">
     <w:nsid w:val="431423B2"/>
     <w:multiLevelType w:val="multilevel"/>
     <w:tmpl w:val="4DD2D8B2"/>
@@ -4905,7 +5930,7 @@
       </w:rPr>
     </w:lvl>
   </w:abstractNum>
-  <w:abstractNum w:abstractNumId="13" w15:restartNumberingAfterBreak="0">
+  <w:abstractNum w:abstractNumId="16" w15:restartNumberingAfterBreak="0">
     <w:nsid w:val="50145422"/>
     <w:multiLevelType w:val="multilevel"/>
     <w:tmpl w:val="D95AEC60"/>
@@ -5054,7 +6079,7 @@
       </w:rPr>
     </w:lvl>
   </w:abstractNum>
-  <w:abstractNum w:abstractNumId="14" w15:restartNumberingAfterBreak="0">
+  <w:abstractNum w:abstractNumId="17" w15:restartNumberingAfterBreak="0">
     <w:nsid w:val="598477A2"/>
     <w:multiLevelType w:val="multilevel"/>
     <w:tmpl w:val="85F6BD9A"/>
@@ -5203,7 +6228,7 @@
       </w:rPr>
     </w:lvl>
   </w:abstractNum>
-  <w:abstractNum w:abstractNumId="15" w15:restartNumberingAfterBreak="0">
+  <w:abstractNum w:abstractNumId="18" w15:restartNumberingAfterBreak="0">
     <w:nsid w:val="5D9D12CA"/>
     <w:multiLevelType w:val="multilevel"/>
     <w:tmpl w:val="E3724098"/>
@@ -5352,7 +6377,7 @@
       </w:rPr>
     </w:lvl>
   </w:abstractNum>
-  <w:abstractNum w:abstractNumId="16" w15:restartNumberingAfterBreak="0">
+  <w:abstractNum w:abstractNumId="19" w15:restartNumberingAfterBreak="0">
     <w:nsid w:val="67A57CC6"/>
     <w:multiLevelType w:val="multilevel"/>
     <w:tmpl w:val="0BB8CE96"/>
@@ -5501,7 +6526,156 @@
       </w:rPr>
     </w:lvl>
   </w:abstractNum>
-  <w:abstractNum w:abstractNumId="17" w15:restartNumberingAfterBreak="0">
+  <w:abstractNum w:abstractNumId="20" w15:restartNumberingAfterBreak="0">
+    <w:nsid w:val="6DA22825"/>
+    <w:multiLevelType w:val="multilevel"/>
+    <w:tmpl w:val="9B9E9094"/>
+    <w:lvl w:ilvl="0">
+      <w:start w:val="1"/>
+      <w:numFmt w:val="bullet"/>
+      <w:lvlText w:val=""/>
+      <w:lvlJc w:val="left"/>
+      <w:pPr>
+        <w:tabs>
+          <w:tab w:val="num" w:pos="720"/>
+        </w:tabs>
+        <w:ind w:left="720" w:hanging="360"/>
+      </w:pPr>
+      <w:rPr>
+        <w:rFonts w:ascii="Symbol" w:hAnsi="Symbol" w:hint="default"/>
+        <w:sz w:val="20"/>
+      </w:rPr>
+    </w:lvl>
+    <w:lvl w:ilvl="1" w:tentative="1">
+      <w:start w:val="1"/>
+      <w:numFmt w:val="bullet"/>
+      <w:lvlText w:val="o"/>
+      <w:lvlJc w:val="left"/>
+      <w:pPr>
+        <w:tabs>
+          <w:tab w:val="num" w:pos="1440"/>
+        </w:tabs>
+        <w:ind w:left="1440" w:hanging="360"/>
+      </w:pPr>
+      <w:rPr>
+        <w:rFonts w:ascii="Courier New" w:hAnsi="Courier New" w:hint="default"/>
+        <w:sz w:val="20"/>
+      </w:rPr>
+    </w:lvl>
+    <w:lvl w:ilvl="2" w:tentative="1">
+      <w:start w:val="1"/>
+      <w:numFmt w:val="bullet"/>
+      <w:lvlText w:val=""/>
+      <w:lvlJc w:val="left"/>
+      <w:pPr>
+        <w:tabs>
+          <w:tab w:val="num" w:pos="2160"/>
+        </w:tabs>
+        <w:ind w:left="2160" w:hanging="360"/>
+      </w:pPr>
+      <w:rPr>
+        <w:rFonts w:ascii="Wingdings" w:hAnsi="Wingdings" w:hint="default"/>
+        <w:sz w:val="20"/>
+      </w:rPr>
+    </w:lvl>
+    <w:lvl w:ilvl="3" w:tentative="1">
+      <w:start w:val="1"/>
+      <w:numFmt w:val="bullet"/>
+      <w:lvlText w:val=""/>
+      <w:lvlJc w:val="left"/>
+      <w:pPr>
+        <w:tabs>
+          <w:tab w:val="num" w:pos="2880"/>
+        </w:tabs>
+        <w:ind w:left="2880" w:hanging="360"/>
+      </w:pPr>
+      <w:rPr>
+        <w:rFonts w:ascii="Wingdings" w:hAnsi="Wingdings" w:hint="default"/>
+        <w:sz w:val="20"/>
+      </w:rPr>
+    </w:lvl>
+    <w:lvl w:ilvl="4" w:tentative="1">
+      <w:start w:val="1"/>
+      <w:numFmt w:val="bullet"/>
+      <w:lvlText w:val=""/>
+      <w:lvlJc w:val="left"/>
+      <w:pPr>
+        <w:tabs>
+          <w:tab w:val="num" w:pos="3600"/>
+        </w:tabs>
+        <w:ind w:left="3600" w:hanging="360"/>
+      </w:pPr>
+      <w:rPr>
+        <w:rFonts w:ascii="Wingdings" w:hAnsi="Wingdings" w:hint="default"/>
+        <w:sz w:val="20"/>
+      </w:rPr>
+    </w:lvl>
+    <w:lvl w:ilvl="5" w:tentative="1">
+      <w:start w:val="1"/>
+      <w:numFmt w:val="bullet"/>
+      <w:lvlText w:val=""/>
+      <w:lvlJc w:val="left"/>
+      <w:pPr>
+        <w:tabs>
+          <w:tab w:val="num" w:pos="4320"/>
+        </w:tabs>
+        <w:ind w:left="4320" w:hanging="360"/>
+      </w:pPr>
+      <w:rPr>
+        <w:rFonts w:ascii="Wingdings" w:hAnsi="Wingdings" w:hint="default"/>
+        <w:sz w:val="20"/>
+      </w:rPr>
+    </w:lvl>
+    <w:lvl w:ilvl="6" w:tentative="1">
+      <w:start w:val="1"/>
+      <w:numFmt w:val="bullet"/>
+      <w:lvlText w:val=""/>
+      <w:lvlJc w:val="left"/>
+      <w:pPr>
+        <w:tabs>
+          <w:tab w:val="num" w:pos="5040"/>
+        </w:tabs>
+        <w:ind w:left="5040" w:hanging="360"/>
+      </w:pPr>
+      <w:rPr>
+        <w:rFonts w:ascii="Wingdings" w:hAnsi="Wingdings" w:hint="default"/>
+        <w:sz w:val="20"/>
+      </w:rPr>
+    </w:lvl>
+    <w:lvl w:ilvl="7" w:tentative="1">
+      <w:start w:val="1"/>
+      <w:numFmt w:val="bullet"/>
+      <w:lvlText w:val=""/>
+      <w:lvlJc w:val="left"/>
+      <w:pPr>
+        <w:tabs>
+          <w:tab w:val="num" w:pos="5760"/>
+        </w:tabs>
+        <w:ind w:left="5760" w:hanging="360"/>
+      </w:pPr>
+      <w:rPr>
+        <w:rFonts w:ascii="Wingdings" w:hAnsi="Wingdings" w:hint="default"/>
+        <w:sz w:val="20"/>
+      </w:rPr>
+    </w:lvl>
+    <w:lvl w:ilvl="8" w:tentative="1">
+      <w:start w:val="1"/>
+      <w:numFmt w:val="bullet"/>
+      <w:lvlText w:val=""/>
+      <w:lvlJc w:val="left"/>
+      <w:pPr>
+        <w:tabs>
+          <w:tab w:val="num" w:pos="6480"/>
+        </w:tabs>
+        <w:ind w:left="6480" w:hanging="360"/>
+      </w:pPr>
+      <w:rPr>
+        <w:rFonts w:ascii="Wingdings" w:hAnsi="Wingdings" w:hint="default"/>
+        <w:sz w:val="20"/>
+      </w:rPr>
+    </w:lvl>
+  </w:abstractNum>
+  <w:abstractNum w:abstractNumId="21" w15:restartNumberingAfterBreak="0">
     <w:nsid w:val="76695F66"/>
     <w:multiLevelType w:val="multilevel"/>
     <w:tmpl w:val="44B4FA0E"/>
@@ -5614,7 +6788,7 @@
       </w:pPr>
     </w:lvl>
   </w:abstractNum>
-  <w:abstractNum w:abstractNumId="18" w15:restartNumberingAfterBreak="0">
+  <w:abstractNum w:abstractNumId="22" w15:restartNumberingAfterBreak="0">
     <w:nsid w:val="7A876DC3"/>
     <w:multiLevelType w:val="multilevel"/>
     <w:tmpl w:val="36C221A2"/>
@@ -5727,7 +6901,7 @@
       </w:pPr>
     </w:lvl>
   </w:abstractNum>
-  <w:abstractNum w:abstractNumId="19" w15:restartNumberingAfterBreak="0">
+  <w:abstractNum w:abstractNumId="23" w15:restartNumberingAfterBreak="0">
     <w:nsid w:val="7E025D60"/>
     <w:multiLevelType w:val="multilevel"/>
     <w:tmpl w:val="08F27C30"/>
@@ -5877,64 +7051,76 @@
     </w:lvl>
   </w:abstractNum>
   <w:num w:numId="1">
-    <w:abstractNumId w:val="12"/>
+    <w:abstractNumId w:val="15"/>
   </w:num>
   <w:num w:numId="2">
-    <w:abstractNumId w:val="19"/>
+    <w:abstractNumId w:val="23"/>
   </w:num>
   <w:num w:numId="3">
-    <w:abstractNumId w:val="1"/>
+    <w:abstractNumId w:val="2"/>
   </w:num>
   <w:num w:numId="4">
     <w:abstractNumId w:val="0"/>
   </w:num>
   <w:num w:numId="5">
+    <w:abstractNumId w:val="12"/>
+  </w:num>
+  <w:num w:numId="6">
+    <w:abstractNumId w:val="8"/>
+  </w:num>
+  <w:num w:numId="7">
+    <w:abstractNumId w:val="10"/>
+  </w:num>
+  <w:num w:numId="8">
+    <w:abstractNumId w:val="14"/>
+  </w:num>
+  <w:num w:numId="9">
+    <w:abstractNumId w:val="19"/>
+  </w:num>
+  <w:num w:numId="10">
+    <w:abstractNumId w:val="22"/>
+  </w:num>
+  <w:num w:numId="11">
+    <w:abstractNumId w:val="21"/>
+  </w:num>
+  <w:num w:numId="12">
+    <w:abstractNumId w:val="18"/>
+  </w:num>
+  <w:num w:numId="13">
+    <w:abstractNumId w:val="13"/>
+  </w:num>
+  <w:num w:numId="14">
+    <w:abstractNumId w:val="7"/>
+  </w:num>
+  <w:num w:numId="15">
+    <w:abstractNumId w:val="4"/>
+  </w:num>
+  <w:num w:numId="16">
+    <w:abstractNumId w:val="6"/>
+  </w:num>
+  <w:num w:numId="17">
+    <w:abstractNumId w:val="16"/>
+  </w:num>
+  <w:num w:numId="18">
+    <w:abstractNumId w:val="17"/>
+  </w:num>
+  <w:num w:numId="19">
+    <w:abstractNumId w:val="3"/>
+  </w:num>
+  <w:num w:numId="20">
+    <w:abstractNumId w:val="5"/>
+  </w:num>
+  <w:num w:numId="21">
+    <w:abstractNumId w:val="11"/>
+  </w:num>
+  <w:num w:numId="22">
+    <w:abstractNumId w:val="1"/>
+  </w:num>
+  <w:num w:numId="23">
     <w:abstractNumId w:val="9"/>
   </w:num>
-  <w:num w:numId="6">
-    <w:abstractNumId w:val="7"/>
-  </w:num>
-  <w:num w:numId="7">
-    <w:abstractNumId w:val="8"/>
-  </w:num>
-  <w:num w:numId="8">
-    <w:abstractNumId w:val="11"/>
-  </w:num>
-  <w:num w:numId="9">
-    <w:abstractNumId w:val="16"/>
-  </w:num>
-  <w:num w:numId="10">
-    <w:abstractNumId w:val="18"/>
-  </w:num>
-  <w:num w:numId="11">
-    <w:abstractNumId w:val="17"/>
-  </w:num>
-  <w:num w:numId="12">
-    <w:abstractNumId w:val="15"/>
-  </w:num>
-  <w:num w:numId="13">
-    <w:abstractNumId w:val="10"/>
-  </w:num>
-  <w:num w:numId="14">
-    <w:abstractNumId w:val="6"/>
-  </w:num>
-  <w:num w:numId="15">
-    <w:abstractNumId w:val="3"/>
-  </w:num>
-  <w:num w:numId="16">
-    <w:abstractNumId w:val="5"/>
-  </w:num>
-  <w:num w:numId="17">
-    <w:abstractNumId w:val="13"/>
-  </w:num>
-  <w:num w:numId="18">
-    <w:abstractNumId w:val="14"/>
-  </w:num>
-  <w:num w:numId="19">
-    <w:abstractNumId w:val="2"/>
-  </w:num>
-  <w:num w:numId="20">
-    <w:abstractNumId w:val="4"/>
+  <w:num w:numId="24">
+    <w:abstractNumId w:val="20"/>
   </w:num>
 </w:numbering>
 </file>

</xml_diff>